<commit_message>
add link to Prezi presentation
</commit_message>
<xml_diff>
--- a/machine learning files/Prezi presentation link.docx
+++ b/machine learning files/Prezi presentation link.docx
@@ -12,21 +12,37 @@
         <w:rPr>
           <w:rFonts w:ascii="Times New Roman" w:hAnsi="Times New Roman" w:cs="Times New Roman"/>
         </w:rPr>
-        <w:t>Link to Prezi Presentation:</w:t>
+        <w:t>Link to Prezi Presentation</w:t>
       </w:r>
     </w:p>
     <w:p>
       <w:pPr>
         <w:rPr>
-          <w:rFonts w:ascii="Times New Roman" w:eastAsia="Times New Roman" w:hAnsi="Times New Roman" w:cs="Times New Roman"/>
+          <w:rFonts w:ascii="Times New Roman" w:hAnsi="Times New Roman" w:cs="Times New Roman"/>
         </w:rPr>
       </w:pPr>
+      <w:r>
+        <w:rPr>
+          <w:rFonts w:ascii="Times New Roman" w:hAnsi="Times New Roman" w:cs="Times New Roman"/>
+        </w:rPr>
+        <w:t>Both of these should work:</w:t>
+      </w:r>
+    </w:p>
+    <w:p>
       <w:hyperlink r:id="rId4" w:history="1">
         <w:r>
           <w:rPr>
-            <w:rFonts w:ascii="Times New Roman" w:eastAsia="Times New Roman" w:hAnsi="Times New Roman" w:cs="Times New Roman"/>
-            <w:color w:val="0000FF"/>
-            <w:u w:val="single"/>
+            <w:rStyle w:val="Hyperlink"/>
+          </w:rPr>
+          <w:t>https://prezi.com/view/lsPIz30stoGdFEnZHKBo/</w:t>
+        </w:r>
+      </w:hyperlink>
+    </w:p>
+    <w:p>
+      <w:hyperlink r:id="rId5" w:history="1">
+        <w:r>
+          <w:rPr>
+            <w:rStyle w:val="Hyperlink"/>
           </w:rPr>
           <w:t>https://prezi.com/view/l8Haa5TrsYkL83CZke4K/</w:t>
         </w:r>
@@ -477,12 +493,23 @@
     <w:name w:val="Hyperlink"/>
     <w:basedOn w:val="DefaultParagraphFont"/>
     <w:uiPriority w:val="99"/>
-    <w:semiHidden/>
     <w:unhideWhenUsed/>
     <w:rsid w:val="00470C9F"/>
     <w:rPr>
       <w:color w:val="0000FF"/>
       <w:u w:val="single"/>
+    </w:rPr>
+  </w:style>
+  <w:style w:type="character" w:styleId="UnresolvedMention">
+    <w:name w:val="Unresolved Mention"/>
+    <w:basedOn w:val="DefaultParagraphFont"/>
+    <w:uiPriority w:val="99"/>
+    <w:semiHidden/>
+    <w:unhideWhenUsed/>
+    <w:rsid w:val="00B55890"/>
+    <w:rPr>
+      <w:color w:val="605E5C"/>
+      <w:shd w:val="clear" w:color="auto" w:fill="E1DFDD"/>
     </w:rPr>
   </w:style>
 </w:styles>

</xml_diff>